<commit_message>
Increase sig fig for decision table catch and ofl
</commit_message>
<xml_diff>
--- a/report/decision_tables_with_OFL.docx
+++ b/report/decision_tables_with_OFL.docx
@@ -342,31 +342,31 @@
                 <w:rFonts w:ascii="Calibri" w:hAnsi="Calibri"/>
                 <w:sz w:val="20"/>
               </w:rPr>
-              <w:t xml:space="default">1</w:t>
-            </w:r>
-          </w:p>
-        </w:tc>
-        <w:tc>
-          <w:tcPr>
-            <w:tcBorders>
-              <w:top w:val="single" w:space="0" w:color="D3D3D3"/>
-              <w:bottom w:val="single" w:space="0" w:color="D3D3D3"/>
-              <w:start w:val="single" w:space="0" w:color="D3D3D3"/>
-              <w:end w:val="single" w:space="0" w:color="D3D3D3"/>
-            </w:tcBorders>
-          </w:tcPr>
-          <w:p>
-            <w:pPr>
-              <w:spacing w:before="0" w:after="60"/>
-              <w:keepNext/>
-              <w:jc w:val="end"/>
-            </w:pPr>
-            <w:r>
-              <w:rPr>
-                <w:rFonts w:ascii="Calibri" w:hAnsi="Calibri"/>
-                <w:sz w:val="20"/>
-              </w:rPr>
-              <w:t xml:space="default">6</w:t>
+              <w:t xml:space="default">1.3</w:t>
+            </w:r>
+          </w:p>
+        </w:tc>
+        <w:tc>
+          <w:tcPr>
+            <w:tcBorders>
+              <w:top w:val="single" w:space="0" w:color="D3D3D3"/>
+              <w:bottom w:val="single" w:space="0" w:color="D3D3D3"/>
+              <w:start w:val="single" w:space="0" w:color="D3D3D3"/>
+              <w:end w:val="single" w:space="0" w:color="D3D3D3"/>
+            </w:tcBorders>
+          </w:tcPr>
+          <w:p>
+            <w:pPr>
+              <w:spacing w:before="0" w:after="60"/>
+              <w:keepNext/>
+              <w:jc w:val="end"/>
+            </w:pPr>
+            <w:r>
+              <w:rPr>
+                <w:rFonts w:ascii="Calibri" w:hAnsi="Calibri"/>
+                <w:sz w:val="20"/>
+              </w:rPr>
+              <w:t xml:space="default">6.2</w:t>
             </w:r>
           </w:p>
         </w:tc>
@@ -414,7 +414,7 @@
                 <w:rFonts w:ascii="Calibri" w:hAnsi="Calibri"/>
                 <w:sz w:val="20"/>
               </w:rPr>
-              <w:t xml:space="default">11</w:t>
+              <w:t xml:space="default">10.8</w:t>
             </w:r>
           </w:p>
         </w:tc>
@@ -462,7 +462,7 @@
                 <w:rFonts w:ascii="Calibri" w:hAnsi="Calibri"/>
                 <w:sz w:val="20"/>
               </w:rPr>
-              <w:t xml:space="default">17</w:t>
+              <w:t xml:space="default">16.8</w:t>
             </w:r>
           </w:p>
         </w:tc>
@@ -563,31 +563,31 @@
                 <w:rFonts w:ascii="Calibri" w:hAnsi="Calibri"/>
                 <w:sz w:val="20"/>
               </w:rPr>
-              <w:t xml:space="default">1</w:t>
-            </w:r>
-          </w:p>
-        </w:tc>
-        <w:tc>
-          <w:tcPr>
-            <w:tcBorders>
-              <w:top w:val="single" w:space="0" w:color="D3D3D3"/>
-              <w:bottom w:val="single" w:space="0" w:color="D3D3D3"/>
-              <w:start w:val="single" w:space="0" w:color="D3D3D3"/>
-              <w:end w:val="single" w:space="0" w:color="D3D3D3"/>
-            </w:tcBorders>
-          </w:tcPr>
-          <w:p>
-            <w:pPr>
-              <w:spacing w:before="0" w:after="60"/>
-              <w:keepNext/>
-              <w:jc w:val="end"/>
-            </w:pPr>
-            <w:r>
-              <w:rPr>
-                <w:rFonts w:ascii="Calibri" w:hAnsi="Calibri"/>
-                <w:sz w:val="20"/>
-              </w:rPr>
-              <w:t xml:space="default">7</w:t>
+              <w:t xml:space="default">1.5</w:t>
+            </w:r>
+          </w:p>
+        </w:tc>
+        <w:tc>
+          <w:tcPr>
+            <w:tcBorders>
+              <w:top w:val="single" w:space="0" w:color="D3D3D3"/>
+              <w:bottom w:val="single" w:space="0" w:color="D3D3D3"/>
+              <w:start w:val="single" w:space="0" w:color="D3D3D3"/>
+              <w:end w:val="single" w:space="0" w:color="D3D3D3"/>
+            </w:tcBorders>
+          </w:tcPr>
+          <w:p>
+            <w:pPr>
+              <w:spacing w:before="0" w:after="60"/>
+              <w:keepNext/>
+              <w:jc w:val="end"/>
+            </w:pPr>
+            <w:r>
+              <w:rPr>
+                <w:rFonts w:ascii="Calibri" w:hAnsi="Calibri"/>
+                <w:sz w:val="20"/>
+              </w:rPr>
+              <w:t xml:space="default">6.9</w:t>
             </w:r>
           </w:p>
         </w:tc>
@@ -635,7 +635,7 @@
                 <w:rFonts w:ascii="Calibri" w:hAnsi="Calibri"/>
                 <w:sz w:val="20"/>
               </w:rPr>
-              <w:t xml:space="default">12</w:t>
+              <w:t xml:space="default">11.8</w:t>
             </w:r>
           </w:p>
         </w:tc>
@@ -683,7 +683,7 @@
                 <w:rFonts w:ascii="Calibri" w:hAnsi="Calibri"/>
                 <w:sz w:val="20"/>
               </w:rPr>
-              <w:t xml:space="default">18</w:t>
+              <w:t xml:space="default">18.2</w:t>
             </w:r>
           </w:p>
         </w:tc>
@@ -784,31 +784,31 @@
                 <w:rFonts w:ascii="Calibri" w:hAnsi="Calibri"/>
                 <w:sz w:val="20"/>
               </w:rPr>
-              <w:t xml:space="default">12</w:t>
-            </w:r>
-          </w:p>
-        </w:tc>
-        <w:tc>
-          <w:tcPr>
-            <w:tcBorders>
-              <w:top w:val="single" w:space="0" w:color="D3D3D3"/>
-              <w:bottom w:val="single" w:space="0" w:color="D3D3D3"/>
-              <w:start w:val="single" w:space="0" w:color="D3D3D3"/>
-              <w:end w:val="single" w:space="0" w:color="D3D3D3"/>
-            </w:tcBorders>
-          </w:tcPr>
-          <w:p>
-            <w:pPr>
-              <w:spacing w:before="0" w:after="60"/>
-              <w:keepNext/>
-              <w:jc w:val="end"/>
-            </w:pPr>
-            <w:r>
-              <w:rPr>
-                <w:rFonts w:ascii="Calibri" w:hAnsi="Calibri"/>
-                <w:sz w:val="20"/>
-              </w:rPr>
-              <w:t xml:space="default">8</w:t>
+              <w:t xml:space="default">11.6</w:t>
+            </w:r>
+          </w:p>
+        </w:tc>
+        <w:tc>
+          <w:tcPr>
+            <w:tcBorders>
+              <w:top w:val="single" w:space="0" w:color="D3D3D3"/>
+              <w:bottom w:val="single" w:space="0" w:color="D3D3D3"/>
+              <w:start w:val="single" w:space="0" w:color="D3D3D3"/>
+              <w:end w:val="single" w:space="0" w:color="D3D3D3"/>
+            </w:tcBorders>
+          </w:tcPr>
+          <w:p>
+            <w:pPr>
+              <w:spacing w:before="0" w:after="60"/>
+              <w:keepNext/>
+              <w:jc w:val="end"/>
+            </w:pPr>
+            <w:r>
+              <w:rPr>
+                <w:rFonts w:ascii="Calibri" w:hAnsi="Calibri"/>
+                <w:sz w:val="20"/>
+              </w:rPr>
+              <w:t xml:space="default">7.5</w:t>
             </w:r>
           </w:p>
         </w:tc>
@@ -856,7 +856,7 @@
                 <w:rFonts w:ascii="Calibri" w:hAnsi="Calibri"/>
                 <w:sz w:val="20"/>
               </w:rPr>
-              <w:t xml:space="default">13</w:t>
+              <w:t xml:space="default">12.8</w:t>
             </w:r>
           </w:p>
         </w:tc>
@@ -904,7 +904,7 @@
                 <w:rFonts w:ascii="Calibri" w:hAnsi="Calibri"/>
                 <w:sz w:val="20"/>
               </w:rPr>
-              <w:t xml:space="default">20</w:t>
+              <w:t xml:space="default">19.6</w:t>
             </w:r>
           </w:p>
         </w:tc>
@@ -1005,31 +1005,31 @@
                 <w:rFonts w:ascii="Calibri" w:hAnsi="Calibri"/>
                 <w:sz w:val="20"/>
               </w:rPr>
-              <w:t xml:space="default">12</w:t>
-            </w:r>
-          </w:p>
-        </w:tc>
-        <w:tc>
-          <w:tcPr>
-            <w:tcBorders>
-              <w:top w:val="single" w:space="0" w:color="D3D3D3"/>
-              <w:bottom w:val="single" w:space="0" w:color="D3D3D3"/>
-              <w:start w:val="single" w:space="0" w:color="D3D3D3"/>
-              <w:end w:val="single" w:space="0" w:color="D3D3D3"/>
-            </w:tcBorders>
-          </w:tcPr>
-          <w:p>
-            <w:pPr>
-              <w:spacing w:before="0" w:after="60"/>
-              <w:keepNext/>
-              <w:jc w:val="end"/>
-            </w:pPr>
-            <w:r>
-              <w:rPr>
-                <w:rFonts w:ascii="Calibri" w:hAnsi="Calibri"/>
-                <w:sz w:val="20"/>
-              </w:rPr>
-              <w:t xml:space="default">8</w:t>
+              <w:t xml:space="default">11.9</w:t>
+            </w:r>
+          </w:p>
+        </w:tc>
+        <w:tc>
+          <w:tcPr>
+            <w:tcBorders>
+              <w:top w:val="single" w:space="0" w:color="D3D3D3"/>
+              <w:bottom w:val="single" w:space="0" w:color="D3D3D3"/>
+              <w:start w:val="single" w:space="0" w:color="D3D3D3"/>
+              <w:end w:val="single" w:space="0" w:color="D3D3D3"/>
+            </w:tcBorders>
+          </w:tcPr>
+          <w:p>
+            <w:pPr>
+              <w:spacing w:before="0" w:after="60"/>
+              <w:keepNext/>
+              <w:jc w:val="end"/>
+            </w:pPr>
+            <w:r>
+              <w:rPr>
+                <w:rFonts w:ascii="Calibri" w:hAnsi="Calibri"/>
+                <w:sz w:val="20"/>
+              </w:rPr>
+              <w:t xml:space="default">7.8</w:t>
             </w:r>
           </w:p>
         </w:tc>
@@ -1077,7 +1077,7 @@
                 <w:rFonts w:ascii="Calibri" w:hAnsi="Calibri"/>
                 <w:sz w:val="20"/>
               </w:rPr>
-              <w:t xml:space="default">13</w:t>
+              <w:t xml:space="default">13.3</w:t>
             </w:r>
           </w:p>
         </w:tc>
@@ -1125,7 +1125,7 @@
                 <w:rFonts w:ascii="Calibri" w:hAnsi="Calibri"/>
                 <w:sz w:val="20"/>
               </w:rPr>
-              <w:t xml:space="default">20</w:t>
+              <w:t xml:space="default">20.3</w:t>
             </w:r>
           </w:p>
         </w:tc>
@@ -1226,31 +1226,31 @@
                 <w:rFonts w:ascii="Calibri" w:hAnsi="Calibri"/>
                 <w:sz w:val="20"/>
               </w:rPr>
-              <w:t xml:space="default">12</w:t>
-            </w:r>
-          </w:p>
-        </w:tc>
-        <w:tc>
-          <w:tcPr>
-            <w:tcBorders>
-              <w:top w:val="single" w:space="0" w:color="D3D3D3"/>
-              <w:bottom w:val="single" w:space="0" w:color="D3D3D3"/>
-              <w:start w:val="single" w:space="0" w:color="D3D3D3"/>
-              <w:end w:val="single" w:space="0" w:color="D3D3D3"/>
-            </w:tcBorders>
-          </w:tcPr>
-          <w:p>
-            <w:pPr>
-              <w:spacing w:before="0" w:after="60"/>
-              <w:keepNext/>
-              <w:jc w:val="end"/>
-            </w:pPr>
-            <w:r>
-              <w:rPr>
-                <w:rFonts w:ascii="Calibri" w:hAnsi="Calibri"/>
-                <w:sz w:val="20"/>
-              </w:rPr>
-              <w:t xml:space="default">8</w:t>
+              <w:t xml:space="default">12.2</w:t>
+            </w:r>
+          </w:p>
+        </w:tc>
+        <w:tc>
+          <w:tcPr>
+            <w:tcBorders>
+              <w:top w:val="single" w:space="0" w:color="D3D3D3"/>
+              <w:bottom w:val="single" w:space="0" w:color="D3D3D3"/>
+              <w:start w:val="single" w:space="0" w:color="D3D3D3"/>
+              <w:end w:val="single" w:space="0" w:color="D3D3D3"/>
+            </w:tcBorders>
+          </w:tcPr>
+          <w:p>
+            <w:pPr>
+              <w:spacing w:before="0" w:after="60"/>
+              <w:keepNext/>
+              <w:jc w:val="end"/>
+            </w:pPr>
+            <w:r>
+              <w:rPr>
+                <w:rFonts w:ascii="Calibri" w:hAnsi="Calibri"/>
+                <w:sz w:val="20"/>
+              </w:rPr>
+              <w:t xml:space="default">7.9</w:t>
             </w:r>
           </w:p>
         </w:tc>
@@ -1298,7 +1298,7 @@
                 <w:rFonts w:ascii="Calibri" w:hAnsi="Calibri"/>
                 <w:sz w:val="20"/>
               </w:rPr>
-              <w:t xml:space="default">14</w:t>
+              <w:t xml:space="default">13.6</w:t>
             </w:r>
           </w:p>
         </w:tc>
@@ -1346,7 +1346,7 @@
                 <w:rFonts w:ascii="Calibri" w:hAnsi="Calibri"/>
                 <w:sz w:val="20"/>
               </w:rPr>
-              <w:t xml:space="default">21</w:t>
+              <w:t xml:space="default">20.8</w:t>
             </w:r>
           </w:p>
         </w:tc>
@@ -1447,31 +1447,31 @@
                 <w:rFonts w:ascii="Calibri" w:hAnsi="Calibri"/>
                 <w:sz w:val="20"/>
               </w:rPr>
-              <w:t xml:space="default">12</w:t>
-            </w:r>
-          </w:p>
-        </w:tc>
-        <w:tc>
-          <w:tcPr>
-            <w:tcBorders>
-              <w:top w:val="single" w:space="0" w:color="D3D3D3"/>
-              <w:bottom w:val="single" w:space="0" w:color="D3D3D3"/>
-              <w:start w:val="single" w:space="0" w:color="D3D3D3"/>
-              <w:end w:val="single" w:space="0" w:color="D3D3D3"/>
-            </w:tcBorders>
-          </w:tcPr>
-          <w:p>
-            <w:pPr>
-              <w:spacing w:before="0" w:after="60"/>
-              <w:keepNext/>
-              <w:jc w:val="end"/>
-            </w:pPr>
-            <w:r>
-              <w:rPr>
-                <w:rFonts w:ascii="Calibri" w:hAnsi="Calibri"/>
-                <w:sz w:val="20"/>
-              </w:rPr>
-              <w:t xml:space="default">8</w:t>
+              <w:t xml:space="default">12.3</w:t>
+            </w:r>
+          </w:p>
+        </w:tc>
+        <w:tc>
+          <w:tcPr>
+            <w:tcBorders>
+              <w:top w:val="single" w:space="0" w:color="D3D3D3"/>
+              <w:bottom w:val="single" w:space="0" w:color="D3D3D3"/>
+              <w:start w:val="single" w:space="0" w:color="D3D3D3"/>
+              <w:end w:val="single" w:space="0" w:color="D3D3D3"/>
+            </w:tcBorders>
+          </w:tcPr>
+          <w:p>
+            <w:pPr>
+              <w:spacing w:before="0" w:after="60"/>
+              <w:keepNext/>
+              <w:jc w:val="end"/>
+            </w:pPr>
+            <w:r>
+              <w:rPr>
+                <w:rFonts w:ascii="Calibri" w:hAnsi="Calibri"/>
+                <w:sz w:val="20"/>
+              </w:rPr>
+              <w:t xml:space="default">8.0</w:t>
             </w:r>
           </w:p>
         </w:tc>
@@ -1519,7 +1519,7 @@
                 <w:rFonts w:ascii="Calibri" w:hAnsi="Calibri"/>
                 <w:sz w:val="20"/>
               </w:rPr>
-              <w:t xml:space="default">14</w:t>
+              <w:t xml:space="default">13.9</w:t>
             </w:r>
           </w:p>
         </w:tc>
@@ -1567,7 +1567,7 @@
                 <w:rFonts w:ascii="Calibri" w:hAnsi="Calibri"/>
                 <w:sz w:val="20"/>
               </w:rPr>
-              <w:t xml:space="default">21</w:t>
+              <w:t xml:space="default">21.1</w:t>
             </w:r>
           </w:p>
         </w:tc>
@@ -1668,31 +1668,31 @@
                 <w:rFonts w:ascii="Calibri" w:hAnsi="Calibri"/>
                 <w:sz w:val="20"/>
               </w:rPr>
-              <w:t xml:space="default">12</w:t>
-            </w:r>
-          </w:p>
-        </w:tc>
-        <w:tc>
-          <w:tcPr>
-            <w:tcBorders>
-              <w:top w:val="single" w:space="0" w:color="D3D3D3"/>
-              <w:bottom w:val="single" w:space="0" w:color="D3D3D3"/>
-              <w:start w:val="single" w:space="0" w:color="D3D3D3"/>
-              <w:end w:val="single" w:space="0" w:color="D3D3D3"/>
-            </w:tcBorders>
-          </w:tcPr>
-          <w:p>
-            <w:pPr>
-              <w:spacing w:before="0" w:after="60"/>
-              <w:keepNext/>
-              <w:jc w:val="end"/>
-            </w:pPr>
-            <w:r>
-              <w:rPr>
-                <w:rFonts w:ascii="Calibri" w:hAnsi="Calibri"/>
-                <w:sz w:val="20"/>
-              </w:rPr>
-              <w:t xml:space="default">8</w:t>
+              <w:t xml:space="default">12.3</w:t>
+            </w:r>
+          </w:p>
+        </w:tc>
+        <w:tc>
+          <w:tcPr>
+            <w:tcBorders>
+              <w:top w:val="single" w:space="0" w:color="D3D3D3"/>
+              <w:bottom w:val="single" w:space="0" w:color="D3D3D3"/>
+              <w:start w:val="single" w:space="0" w:color="D3D3D3"/>
+              <w:end w:val="single" w:space="0" w:color="D3D3D3"/>
+            </w:tcBorders>
+          </w:tcPr>
+          <w:p>
+            <w:pPr>
+              <w:spacing w:before="0" w:after="60"/>
+              <w:keepNext/>
+              <w:jc w:val="end"/>
+            </w:pPr>
+            <w:r>
+              <w:rPr>
+                <w:rFonts w:ascii="Calibri" w:hAnsi="Calibri"/>
+                <w:sz w:val="20"/>
+              </w:rPr>
+              <w:t xml:space="default">8.0</w:t>
             </w:r>
           </w:p>
         </w:tc>
@@ -1740,7 +1740,7 @@
                 <w:rFonts w:ascii="Calibri" w:hAnsi="Calibri"/>
                 <w:sz w:val="20"/>
               </w:rPr>
-              <w:t xml:space="default">14</w:t>
+              <w:t xml:space="default">14.0</w:t>
             </w:r>
           </w:p>
         </w:tc>
@@ -1788,7 +1788,7 @@
                 <w:rFonts w:ascii="Calibri" w:hAnsi="Calibri"/>
                 <w:sz w:val="20"/>
               </w:rPr>
-              <w:t xml:space="default">21</w:t>
+              <w:t xml:space="default">21.3</w:t>
             </w:r>
           </w:p>
         </w:tc>
@@ -1889,31 +1889,31 @@
                 <w:rFonts w:ascii="Calibri" w:hAnsi="Calibri"/>
                 <w:sz w:val="20"/>
               </w:rPr>
-              <w:t xml:space="default">12</w:t>
-            </w:r>
-          </w:p>
-        </w:tc>
-        <w:tc>
-          <w:tcPr>
-            <w:tcBorders>
-              <w:top w:val="single" w:space="0" w:color="D3D3D3"/>
-              <w:bottom w:val="single" w:space="0" w:color="D3D3D3"/>
-              <w:start w:val="single" w:space="0" w:color="D3D3D3"/>
-              <w:end w:val="single" w:space="0" w:color="D3D3D3"/>
-            </w:tcBorders>
-          </w:tcPr>
-          <w:p>
-            <w:pPr>
-              <w:spacing w:before="0" w:after="60"/>
-              <w:keepNext/>
-              <w:jc w:val="end"/>
-            </w:pPr>
-            <w:r>
-              <w:rPr>
-                <w:rFonts w:ascii="Calibri" w:hAnsi="Calibri"/>
-                <w:sz w:val="20"/>
-              </w:rPr>
-              <w:t xml:space="default">8</w:t>
+              <w:t xml:space="default">12.2</w:t>
+            </w:r>
+          </w:p>
+        </w:tc>
+        <w:tc>
+          <w:tcPr>
+            <w:tcBorders>
+              <w:top w:val="single" w:space="0" w:color="D3D3D3"/>
+              <w:bottom w:val="single" w:space="0" w:color="D3D3D3"/>
+              <w:start w:val="single" w:space="0" w:color="D3D3D3"/>
+              <w:end w:val="single" w:space="0" w:color="D3D3D3"/>
+            </w:tcBorders>
+          </w:tcPr>
+          <w:p>
+            <w:pPr>
+              <w:spacing w:before="0" w:after="60"/>
+              <w:keepNext/>
+              <w:jc w:val="end"/>
+            </w:pPr>
+            <w:r>
+              <w:rPr>
+                <w:rFonts w:ascii="Calibri" w:hAnsi="Calibri"/>
+                <w:sz w:val="20"/>
+              </w:rPr>
+              <w:t xml:space="default">8.0</w:t>
             </w:r>
           </w:p>
         </w:tc>
@@ -1961,7 +1961,7 @@
                 <w:rFonts w:ascii="Calibri" w:hAnsi="Calibri"/>
                 <w:sz w:val="20"/>
               </w:rPr>
-              <w:t xml:space="default">14</w:t>
+              <w:t xml:space="default">14.0</w:t>
             </w:r>
           </w:p>
         </w:tc>
@@ -2009,7 +2009,7 @@
                 <w:rFonts w:ascii="Calibri" w:hAnsi="Calibri"/>
                 <w:sz w:val="20"/>
               </w:rPr>
-              <w:t xml:space="default">21</w:t>
+              <w:t xml:space="default">21.3</w:t>
             </w:r>
           </w:p>
         </w:tc>
@@ -2110,31 +2110,31 @@
                 <w:rFonts w:ascii="Calibri" w:hAnsi="Calibri"/>
                 <w:sz w:val="20"/>
               </w:rPr>
-              <w:t xml:space="default">12</w:t>
-            </w:r>
-          </w:p>
-        </w:tc>
-        <w:tc>
-          <w:tcPr>
-            <w:tcBorders>
-              <w:top w:val="single" w:space="0" w:color="D3D3D3"/>
-              <w:bottom w:val="single" w:space="0" w:color="D3D3D3"/>
-              <w:start w:val="single" w:space="0" w:color="D3D3D3"/>
-              <w:end w:val="single" w:space="0" w:color="D3D3D3"/>
-            </w:tcBorders>
-          </w:tcPr>
-          <w:p>
-            <w:pPr>
-              <w:spacing w:before="0" w:after="60"/>
-              <w:keepNext/>
-              <w:jc w:val="end"/>
-            </w:pPr>
-            <w:r>
-              <w:rPr>
-                <w:rFonts w:ascii="Calibri" w:hAnsi="Calibri"/>
-                <w:sz w:val="20"/>
-              </w:rPr>
-              <w:t xml:space="default">8</w:t>
+              <w:t xml:space="default">12.1</w:t>
+            </w:r>
+          </w:p>
+        </w:tc>
+        <w:tc>
+          <w:tcPr>
+            <w:tcBorders>
+              <w:top w:val="single" w:space="0" w:color="D3D3D3"/>
+              <w:bottom w:val="single" w:space="0" w:color="D3D3D3"/>
+              <w:start w:val="single" w:space="0" w:color="D3D3D3"/>
+              <w:end w:val="single" w:space="0" w:color="D3D3D3"/>
+            </w:tcBorders>
+          </w:tcPr>
+          <w:p>
+            <w:pPr>
+              <w:spacing w:before="0" w:after="60"/>
+              <w:keepNext/>
+              <w:jc w:val="end"/>
+            </w:pPr>
+            <w:r>
+              <w:rPr>
+                <w:rFonts w:ascii="Calibri" w:hAnsi="Calibri"/>
+                <w:sz w:val="20"/>
+              </w:rPr>
+              <w:t xml:space="default">8.0</w:t>
             </w:r>
           </w:p>
         </w:tc>
@@ -2182,7 +2182,7 @@
                 <w:rFonts w:ascii="Calibri" w:hAnsi="Calibri"/>
                 <w:sz w:val="20"/>
               </w:rPr>
-              <w:t xml:space="default">14</w:t>
+              <w:t xml:space="default">14.0</w:t>
             </w:r>
           </w:p>
         </w:tc>
@@ -2230,7 +2230,7 @@
                 <w:rFonts w:ascii="Calibri" w:hAnsi="Calibri"/>
                 <w:sz w:val="20"/>
               </w:rPr>
-              <w:t xml:space="default">21</w:t>
+              <w:t xml:space="default">21.3</w:t>
             </w:r>
           </w:p>
         </w:tc>
@@ -2331,31 +2331,31 @@
                 <w:rFonts w:ascii="Calibri" w:hAnsi="Calibri"/>
                 <w:sz w:val="20"/>
               </w:rPr>
-              <w:t xml:space="default">12</w:t>
-            </w:r>
-          </w:p>
-        </w:tc>
-        <w:tc>
-          <w:tcPr>
-            <w:tcBorders>
-              <w:top w:val="single" w:space="0" w:color="D3D3D3"/>
-              <w:bottom w:val="single" w:space="0" w:color="D3D3D3"/>
-              <w:start w:val="single" w:space="0" w:color="D3D3D3"/>
-              <w:end w:val="single" w:space="0" w:color="D3D3D3"/>
-            </w:tcBorders>
-          </w:tcPr>
-          <w:p>
-            <w:pPr>
-              <w:spacing w:before="0" w:after="60"/>
-              <w:keepNext/>
-              <w:jc w:val="end"/>
-            </w:pPr>
-            <w:r>
-              <w:rPr>
-                <w:rFonts w:ascii="Calibri" w:hAnsi="Calibri"/>
-                <w:sz w:val="20"/>
-              </w:rPr>
-              <w:t xml:space="default">8</w:t>
+              <w:t xml:space="default">12.0</w:t>
+            </w:r>
+          </w:p>
+        </w:tc>
+        <w:tc>
+          <w:tcPr>
+            <w:tcBorders>
+              <w:top w:val="single" w:space="0" w:color="D3D3D3"/>
+              <w:bottom w:val="single" w:space="0" w:color="D3D3D3"/>
+              <w:start w:val="single" w:space="0" w:color="D3D3D3"/>
+              <w:end w:val="single" w:space="0" w:color="D3D3D3"/>
+            </w:tcBorders>
+          </w:tcPr>
+          <w:p>
+            <w:pPr>
+              <w:spacing w:before="0" w:after="60"/>
+              <w:keepNext/>
+              <w:jc w:val="end"/>
+            </w:pPr>
+            <w:r>
+              <w:rPr>
+                <w:rFonts w:ascii="Calibri" w:hAnsi="Calibri"/>
+                <w:sz w:val="20"/>
+              </w:rPr>
+              <w:t xml:space="default">7.9</w:t>
             </w:r>
           </w:p>
         </w:tc>
@@ -2403,7 +2403,7 @@
                 <w:rFonts w:ascii="Calibri" w:hAnsi="Calibri"/>
                 <w:sz w:val="20"/>
               </w:rPr>
-              <w:t xml:space="default">14</w:t>
+              <w:t xml:space="default">13.9</w:t>
             </w:r>
           </w:p>
         </w:tc>
@@ -2451,7 +2451,7 @@
                 <w:rFonts w:ascii="Calibri" w:hAnsi="Calibri"/>
                 <w:sz w:val="20"/>
               </w:rPr>
-              <w:t xml:space="default">21</w:t>
+              <w:t xml:space="default">21.2</w:t>
             </w:r>
           </w:p>
         </w:tc>
@@ -2552,31 +2552,31 @@
                 <w:rFonts w:ascii="Calibri" w:hAnsi="Calibri"/>
                 <w:sz w:val="20"/>
               </w:rPr>
-              <w:t xml:space="default">12</w:t>
-            </w:r>
-          </w:p>
-        </w:tc>
-        <w:tc>
-          <w:tcPr>
-            <w:tcBorders>
-              <w:top w:val="single" w:space="0" w:color="D3D3D3"/>
-              <w:bottom w:val="single" w:space="0" w:color="D3D3D3"/>
-              <w:start w:val="single" w:space="0" w:color="D3D3D3"/>
-              <w:end w:val="single" w:space="0" w:color="D3D3D3"/>
-            </w:tcBorders>
-          </w:tcPr>
-          <w:p>
-            <w:pPr>
-              <w:spacing w:before="0" w:after="60"/>
-              <w:keepNext/>
-              <w:jc w:val="end"/>
-            </w:pPr>
-            <w:r>
-              <w:rPr>
-                <w:rFonts w:ascii="Calibri" w:hAnsi="Calibri"/>
-                <w:sz w:val="20"/>
-              </w:rPr>
-              <w:t xml:space="default">8</w:t>
+              <w:t xml:space="default">11.8</w:t>
+            </w:r>
+          </w:p>
+        </w:tc>
+        <w:tc>
+          <w:tcPr>
+            <w:tcBorders>
+              <w:top w:val="single" w:space="0" w:color="D3D3D3"/>
+              <w:bottom w:val="single" w:space="0" w:color="D3D3D3"/>
+              <w:start w:val="single" w:space="0" w:color="D3D3D3"/>
+              <w:end w:val="single" w:space="0" w:color="D3D3D3"/>
+            </w:tcBorders>
+          </w:tcPr>
+          <w:p>
+            <w:pPr>
+              <w:spacing w:before="0" w:after="60"/>
+              <w:keepNext/>
+              <w:jc w:val="end"/>
+            </w:pPr>
+            <w:r>
+              <w:rPr>
+                <w:rFonts w:ascii="Calibri" w:hAnsi="Calibri"/>
+                <w:sz w:val="20"/>
+              </w:rPr>
+              <w:t xml:space="default">7.8</w:t>
             </w:r>
           </w:p>
         </w:tc>
@@ -2624,7 +2624,7 @@
                 <w:rFonts w:ascii="Calibri" w:hAnsi="Calibri"/>
                 <w:sz w:val="20"/>
               </w:rPr>
-              <w:t xml:space="default">14</w:t>
+              <w:t xml:space="default">13.9</w:t>
             </w:r>
           </w:p>
         </w:tc>
@@ -2672,7 +2672,7 @@
                 <w:rFonts w:ascii="Calibri" w:hAnsi="Calibri"/>
                 <w:sz w:val="20"/>
               </w:rPr>
-              <w:t xml:space="default">21</w:t>
+              <w:t xml:space="default">21.0</w:t>
             </w:r>
           </w:p>
         </w:tc>
@@ -2773,31 +2773,31 @@
                 <w:rFonts w:ascii="Calibri" w:hAnsi="Calibri"/>
                 <w:sz w:val="20"/>
               </w:rPr>
-              <w:t xml:space="default">12</w:t>
-            </w:r>
-          </w:p>
-        </w:tc>
-        <w:tc>
-          <w:tcPr>
-            <w:tcBorders>
-              <w:top w:val="single" w:space="0" w:color="D3D3D3"/>
-              <w:bottom w:val="single" w:space="0" w:color="D3D3D3"/>
-              <w:start w:val="single" w:space="0" w:color="D3D3D3"/>
-              <w:end w:val="single" w:space="0" w:color="D3D3D3"/>
-            </w:tcBorders>
-          </w:tcPr>
-          <w:p>
-            <w:pPr>
-              <w:spacing w:before="0" w:after="60"/>
-              <w:keepNext/>
-              <w:jc w:val="end"/>
-            </w:pPr>
-            <w:r>
-              <w:rPr>
-                <w:rFonts w:ascii="Calibri" w:hAnsi="Calibri"/>
-                <w:sz w:val="20"/>
-              </w:rPr>
-              <w:t xml:space="default">8</w:t>
+              <w:t xml:space="default">11.7</w:t>
+            </w:r>
+          </w:p>
+        </w:tc>
+        <w:tc>
+          <w:tcPr>
+            <w:tcBorders>
+              <w:top w:val="single" w:space="0" w:color="D3D3D3"/>
+              <w:bottom w:val="single" w:space="0" w:color="D3D3D3"/>
+              <w:start w:val="single" w:space="0" w:color="D3D3D3"/>
+              <w:end w:val="single" w:space="0" w:color="D3D3D3"/>
+            </w:tcBorders>
+          </w:tcPr>
+          <w:p>
+            <w:pPr>
+              <w:spacing w:before="0" w:after="60"/>
+              <w:keepNext/>
+              <w:jc w:val="end"/>
+            </w:pPr>
+            <w:r>
+              <w:rPr>
+                <w:rFonts w:ascii="Calibri" w:hAnsi="Calibri"/>
+                <w:sz w:val="20"/>
+              </w:rPr>
+              <w:t xml:space="default">7.8</w:t>
             </w:r>
           </w:p>
         </w:tc>
@@ -2845,7 +2845,7 @@
                 <w:rFonts w:ascii="Calibri" w:hAnsi="Calibri"/>
                 <w:sz w:val="20"/>
               </w:rPr>
-              <w:t xml:space="default">14</w:t>
+              <w:t xml:space="default">13.8</w:t>
             </w:r>
           </w:p>
         </w:tc>
@@ -2893,7 +2893,7 @@
                 <w:rFonts w:ascii="Calibri" w:hAnsi="Calibri"/>
                 <w:sz w:val="20"/>
               </w:rPr>
-              <w:t xml:space="default">21</w:t>
+              <w:t xml:space="default">20.9</w:t>
             </w:r>
           </w:p>
         </w:tc>

</xml_diff>